<commit_message>
updates to project links
</commit_message>
<xml_diff>
--- a/assets/Cover Letter and Resume.docx
+++ b/assets/Cover Letter and Resume.docx
@@ -1,6 +1,6 @@
 
 <file path=word/document.xml><?xml version="1.0" encoding="utf-8"?>
-<w:document xmlns:wpc="http://schemas.microsoft.com/office/word/2010/wordprocessingCanvas" xmlns:cx="http://schemas.microsoft.com/office/drawing/2014/chartex" xmlns:cx1="http://schemas.microsoft.com/office/drawing/2015/9/8/chartex" xmlns:cx2="http://schemas.microsoft.com/office/drawing/2015/10/21/chartex" xmlns:cx3="http://schemas.microsoft.com/office/drawing/2016/5/9/chartex" xmlns:cx4="http://schemas.microsoft.com/office/drawing/2016/5/10/chartex" xmlns:cx5="http://schemas.microsoft.com/office/drawing/2016/5/11/chartex" xmlns:cx6="http://schemas.microsoft.com/office/drawing/2016/5/12/chartex" xmlns:cx7="http://schemas.microsoft.com/office/drawing/2016/5/13/chartex" xmlns:cx8="http://schemas.microsoft.com/office/drawing/2016/5/14/chartex" xmlns:mc="http://schemas.openxmlformats.org/markup-compatibility/2006" xmlns:aink="http://schemas.microsoft.com/office/drawing/2016/ink" xmlns:am3d="http://schemas.microsoft.com/office/drawing/2017/model3d" xmlns:o="urn:schemas-microsoft-com:office:office" xmlns:r="http://schemas.openxmlformats.org/officeDocument/2006/relationships" xmlns:m="http://schemas.openxmlformats.org/officeDocument/2006/math" xmlns:v="urn:schemas-microsoft-com:vml" xmlns:wp14="http://schemas.microsoft.com/office/word/2010/wordprocessingDrawing" xmlns:wp="http://schemas.openxmlformats.org/drawingml/2006/wordprocessingDrawing" xmlns:w10="urn:schemas-microsoft-com:office:word" xmlns:w="http://schemas.openxmlformats.org/wordprocessingml/2006/main" xmlns:w14="http://schemas.microsoft.com/office/word/2010/wordml" xmlns:w15="http://schemas.microsoft.com/office/word/2012/wordml" xmlns:w16cid="http://schemas.microsoft.com/office/word/2016/wordml/cid" xmlns:w16se="http://schemas.microsoft.com/office/word/2015/wordml/symex" xmlns:wpg="http://schemas.microsoft.com/office/word/2010/wordprocessingGroup" xmlns:wpi="http://schemas.microsoft.com/office/word/2010/wordprocessingInk" xmlns:wne="http://schemas.microsoft.com/office/word/2006/wordml" xmlns:wps="http://schemas.microsoft.com/office/word/2010/wordprocessingShape" mc:Ignorable="w14 w15 w16se w16cid wp14">
+<w:document xmlns:wpc="http://schemas.microsoft.com/office/word/2010/wordprocessingCanvas" xmlns:cx="http://schemas.microsoft.com/office/drawing/2014/chartex" xmlns:cx1="http://schemas.microsoft.com/office/drawing/2015/9/8/chartex" xmlns:cx2="http://schemas.microsoft.com/office/drawing/2015/10/21/chartex" xmlns:cx3="http://schemas.microsoft.com/office/drawing/2016/5/9/chartex" xmlns:cx4="http://schemas.microsoft.com/office/drawing/2016/5/10/chartex" xmlns:cx5="http://schemas.microsoft.com/office/drawing/2016/5/11/chartex" xmlns:cx6="http://schemas.microsoft.com/office/drawing/2016/5/12/chartex" xmlns:cx7="http://schemas.microsoft.com/office/drawing/2016/5/13/chartex" xmlns:cx8="http://schemas.microsoft.com/office/drawing/2016/5/14/chartex" xmlns:mc="http://schemas.openxmlformats.org/markup-compatibility/2006" xmlns:aink="http://schemas.microsoft.com/office/drawing/2016/ink" xmlns:am3d="http://schemas.microsoft.com/office/drawing/2017/model3d" xmlns:o="urn:schemas-microsoft-com:office:office" xmlns:r="http://schemas.openxmlformats.org/officeDocument/2006/relationships" xmlns:m="http://schemas.openxmlformats.org/officeDocument/2006/math" xmlns:v="urn:schemas-microsoft-com:vml" xmlns:wp14="http://schemas.microsoft.com/office/word/2010/wordprocessingDrawing" xmlns:wp="http://schemas.openxmlformats.org/drawingml/2006/wordprocessingDrawing" xmlns:w10="urn:schemas-microsoft-com:office:word" xmlns:w="http://schemas.openxmlformats.org/wordprocessingml/2006/main" xmlns:w14="http://schemas.microsoft.com/office/word/2010/wordml" xmlns:w15="http://schemas.microsoft.com/office/word/2012/wordml" xmlns:w16cex="http://schemas.microsoft.com/office/word/2018/wordml/cex" xmlns:w16cid="http://schemas.microsoft.com/office/word/2016/wordml/cid" xmlns:w16="http://schemas.microsoft.com/office/word/2018/wordml" xmlns:w16se="http://schemas.microsoft.com/office/word/2015/wordml/symex" xmlns:wpg="http://schemas.microsoft.com/office/word/2010/wordprocessingGroup" xmlns:wpi="http://schemas.microsoft.com/office/word/2010/wordprocessingInk" xmlns:wne="http://schemas.microsoft.com/office/word/2006/wordml" xmlns:wps="http://schemas.microsoft.com/office/word/2010/wordprocessingShape" mc:Ignorable="w14 w15 w16se w16cid w16 w16cex wp14">
   <w:body>
     <w:p>
       <w:pPr>
@@ -42,6 +42,7 @@
           <w:showingPlcHdr/>
           <w15:appearance w15:val="hidden"/>
         </w:sdtPr>
+        <w:sdtEndPr/>
         <w:sdtContent>
           <w:r>
             <w:t>·</w:t>
@@ -65,7 +66,7 @@
           <w:rStyle w:val="Hyperlink"/>
         </w:rPr>
       </w:pPr>
-      <w:hyperlink r:id="rId5" w:history="1">
+      <w:hyperlink r:id="rId6" w:history="1">
         <w:r>
           <w:rPr>
             <w:rStyle w:val="Hyperlink"/>
@@ -597,7 +598,15 @@
                 <w:szCs w:val="28"/>
               </w:rPr>
               <w:lastRenderedPageBreak/>
-              <w:t>Thushyanthan (Thusa) ARulvelsanthiran</w:t>
+              <w:t>Thusa</w:t>
+            </w:r>
+            <w:r>
+              <w:rPr>
+                <w:rFonts w:cstheme="majorHAnsi"/>
+                <w:sz w:val="28"/>
+                <w:szCs w:val="28"/>
+              </w:rPr>
+              <w:t xml:space="preserve"> ARulvelsanthiran</w:t>
             </w:r>
           </w:p>
           <w:p>
@@ -616,43 +625,15 @@
                 <w:sz w:val="28"/>
                 <w:szCs w:val="28"/>
               </w:rPr>
-              <w:t xml:space="preserve">187 Acton Ave. North York ON </w:t>
+              <w:t>Toronto,</w:t>
             </w:r>
-            <w:sdt>
-              <w:sdtPr>
-                <w:rPr>
-                  <w:rFonts w:asciiTheme="majorHAnsi" w:hAnsiTheme="majorHAnsi" w:cstheme="majorHAnsi"/>
-                  <w:sz w:val="28"/>
-                  <w:szCs w:val="28"/>
-                </w:rPr>
-                <w:alias w:val="Divider dot:"/>
-                <w:tag w:val="Divider dot:"/>
-                <w:id w:val="472801815"/>
-                <w:placeholder>
-                  <w:docPart w:val="27E0721AFC65459E83756D592541148D"/>
-                </w:placeholder>
-                <w:temporary/>
-                <w:showingPlcHdr/>
-                <w15:appearance w15:val="hidden"/>
-              </w:sdtPr>
-              <w:sdtContent>
-                <w:r>
-                  <w:rPr>
-                    <w:rFonts w:asciiTheme="majorHAnsi" w:hAnsiTheme="majorHAnsi" w:cstheme="majorHAnsi"/>
-                    <w:sz w:val="28"/>
-                    <w:szCs w:val="28"/>
-                  </w:rPr>
-                  <w:t>·</w:t>
-                </w:r>
-              </w:sdtContent>
-            </w:sdt>
             <w:r>
               <w:rPr>
                 <w:rFonts w:asciiTheme="majorHAnsi" w:hAnsiTheme="majorHAnsi" w:cstheme="majorHAnsi"/>
                 <w:sz w:val="28"/>
                 <w:szCs w:val="28"/>
               </w:rPr>
-              <w:t xml:space="preserve"> (647)-713-0745</w:t>
+              <w:t xml:space="preserve"> ON  (647)-713-0745</w:t>
             </w:r>
           </w:p>
           <w:p>
@@ -661,21 +642,58 @@
               <w:contextualSpacing w:val="0"/>
               <w:rPr>
                 <w:rFonts w:cstheme="minorHAnsi"/>
+                <w:b w:val="0"/>
                 <w:color w:val="0563C1" w:themeColor="hyperlink"/>
-                <w:u w:val="single"/>
               </w:rPr>
             </w:pPr>
-            <w:hyperlink r:id="rId6" w:history="1">
+            <w:hyperlink r:id="rId7" w:history="1">
               <w:r>
                 <w:rPr>
                   <w:rStyle w:val="Hyperlink"/>
                   <w:rFonts w:asciiTheme="majorHAnsi" w:hAnsiTheme="majorHAnsi" w:cstheme="majorHAnsi"/>
+                  <w:b w:val="0"/>
                   <w:sz w:val="28"/>
                   <w:szCs w:val="28"/>
+                  <w:u w:val="none"/>
                 </w:rPr>
                 <w:t>Thusa.arul@hotmail.com</w:t>
               </w:r>
             </w:hyperlink>
+            <w:r>
+              <w:rPr>
+                <w:rStyle w:val="Hyperlink"/>
+                <w:rFonts w:asciiTheme="majorHAnsi" w:hAnsiTheme="majorHAnsi" w:cstheme="majorHAnsi"/>
+                <w:b w:val="0"/>
+                <w:sz w:val="28"/>
+                <w:szCs w:val="28"/>
+                <w:u w:val="none"/>
+              </w:rPr>
+              <w:t xml:space="preserve"> | </w:t>
+            </w:r>
+            <w:hyperlink r:id="rId8" w:history="1">
+              <w:r>
+                <w:rPr>
+                  <w:rStyle w:val="Hyperlink"/>
+                  <w:rFonts w:asciiTheme="majorHAnsi" w:hAnsiTheme="majorHAnsi" w:cstheme="majorHAnsi"/>
+                  <w:b w:val="0"/>
+                  <w:sz w:val="28"/>
+                  <w:szCs w:val="28"/>
+                  <w:u w:val="none"/>
+                </w:rPr>
+                <w:t>https://github.com/thusaArul</w:t>
+              </w:r>
+            </w:hyperlink>
+            <w:r>
+              <w:rPr>
+                <w:rStyle w:val="Hyperlink"/>
+                <w:rFonts w:asciiTheme="majorHAnsi" w:hAnsiTheme="majorHAnsi" w:cstheme="majorHAnsi"/>
+                <w:b w:val="0"/>
+                <w:sz w:val="28"/>
+                <w:szCs w:val="28"/>
+                <w:u w:val="none"/>
+              </w:rPr>
+              <w:t xml:space="preserve"> | thusa.ca</w:t>
+            </w:r>
           </w:p>
         </w:tc>
       </w:tr>
@@ -703,7 +721,16 @@
                 <w:szCs w:val="22"/>
                 <w:lang w:val="en-CA"/>
               </w:rPr>
-              <w:t>Proficient at uncovering key business drivers, finding common ground as negotiator, earning trust and as an identifier of revenue opportunities in sales, leadership and account management roles spanning business sales, and ERP solutions.</w:t>
+              <w:t>P</w:t>
+            </w:r>
+            <w:r>
+              <w:rPr>
+                <w:rFonts w:asciiTheme="minorHAnsi" w:hAnsiTheme="minorHAnsi" w:cstheme="minorHAnsi"/>
+                <w:sz w:val="22"/>
+                <w:szCs w:val="22"/>
+                <w:lang w:val="en-CA"/>
+              </w:rPr>
+              <w:t>roficient at uncovering key business drivers, finding common ground as negotiator, earning trust and as an identifier of revenue opportunities in sales, leadership and account management roles spanning business sales, and ERP solutions.</w:t>
             </w:r>
           </w:p>
           <w:p>
@@ -821,6 +848,27 @@
               </w:rPr>
               <w:t xml:space="preserve"> </w:t>
             </w:r>
+          </w:p>
+        </w:tc>
+      </w:tr>
+      <w:tr>
+        <w:tc>
+          <w:tcPr>
+            <w:tcW w:w="9360" w:type="dxa"/>
+            <w:tcMar>
+              <w:top w:w="432" w:type="dxa"/>
+            </w:tcMar>
+          </w:tcPr>
+          <w:p>
+            <w:pPr>
+              <w:rPr>
+                <w:rFonts w:asciiTheme="minorHAnsi" w:hAnsiTheme="minorHAnsi" w:cstheme="minorHAnsi"/>
+                <w:b/>
+                <w:bCs/>
+                <w:sz w:val="22"/>
+                <w:szCs w:val="22"/>
+              </w:rPr>
+            </w:pPr>
           </w:p>
         </w:tc>
       </w:tr>
@@ -852,6 +900,7 @@
           <w:showingPlcHdr/>
           <w15:appearance w15:val="hidden"/>
         </w:sdtPr>
+        <w:sdtEndPr/>
         <w:sdtContent>
           <w:r>
             <w:rPr>
@@ -1092,6 +1141,7 @@
         <w:showingPlcHdr/>
         <w15:appearance w15:val="hidden"/>
       </w:sdtPr>
+      <w:sdtEndPr/>
       <w:sdtContent>
         <w:p>
           <w:pPr>
@@ -1309,6 +1359,7 @@
         <w:showingPlcHdr/>
         <w15:appearance w15:val="hidden"/>
       </w:sdtPr>
+      <w:sdtEndPr/>
       <w:sdtContent>
         <w:p>
           <w:pPr>
@@ -1468,6 +1519,7 @@
         <w:showingPlcHdr/>
         <w15:appearance w15:val="hidden"/>
       </w:sdtPr>
+      <w:sdtEndPr/>
       <w:sdtContent>
         <w:p>
           <w:pPr>
@@ -1550,10 +1602,7 @@
         </w:rPr>
       </w:pPr>
     </w:p>
-    <w:p>
-      <w:bookmarkStart w:id="0" w:name="_GoBack"/>
-      <w:bookmarkEnd w:id="0"/>
-    </w:p>
+    <w:p/>
     <w:sectPr>
       <w:pgSz w:w="12240" w:h="15840"/>
       <w:pgMar w:top="1440" w:right="1440" w:bottom="1440" w:left="1440" w:header="708" w:footer="708" w:gutter="0"/>
@@ -1565,7 +1614,7 @@
 </file>
 
 <file path=word/numbering.xml><?xml version="1.0" encoding="utf-8"?>
-<w:numbering xmlns:wpc="http://schemas.microsoft.com/office/word/2010/wordprocessingCanvas" xmlns:cx="http://schemas.microsoft.com/office/drawing/2014/chartex" xmlns:cx1="http://schemas.microsoft.com/office/drawing/2015/9/8/chartex" xmlns:cx2="http://schemas.microsoft.com/office/drawing/2015/10/21/chartex" xmlns:cx3="http://schemas.microsoft.com/office/drawing/2016/5/9/chartex" xmlns:cx4="http://schemas.microsoft.com/office/drawing/2016/5/10/chartex" xmlns:cx5="http://schemas.microsoft.com/office/drawing/2016/5/11/chartex" xmlns:cx6="http://schemas.microsoft.com/office/drawing/2016/5/12/chartex" xmlns:cx7="http://schemas.microsoft.com/office/drawing/2016/5/13/chartex" xmlns:cx8="http://schemas.microsoft.com/office/drawing/2016/5/14/chartex" xmlns:mc="http://schemas.openxmlformats.org/markup-compatibility/2006" xmlns:aink="http://schemas.microsoft.com/office/drawing/2016/ink" xmlns:am3d="http://schemas.microsoft.com/office/drawing/2017/model3d" xmlns:o="urn:schemas-microsoft-com:office:office" xmlns:r="http://schemas.openxmlformats.org/officeDocument/2006/relationships" xmlns:m="http://schemas.openxmlformats.org/officeDocument/2006/math" xmlns:v="urn:schemas-microsoft-com:vml" xmlns:wp14="http://schemas.microsoft.com/office/word/2010/wordprocessingDrawing" xmlns:wp="http://schemas.openxmlformats.org/drawingml/2006/wordprocessingDrawing" xmlns:w10="urn:schemas-microsoft-com:office:word" xmlns:w="http://schemas.openxmlformats.org/wordprocessingml/2006/main" xmlns:w14="http://schemas.microsoft.com/office/word/2010/wordml" xmlns:w15="http://schemas.microsoft.com/office/word/2012/wordml" xmlns:w16cid="http://schemas.microsoft.com/office/word/2016/wordml/cid" xmlns:w16se="http://schemas.microsoft.com/office/word/2015/wordml/symex" xmlns:wpg="http://schemas.microsoft.com/office/word/2010/wordprocessingGroup" xmlns:wpi="http://schemas.microsoft.com/office/word/2010/wordprocessingInk" xmlns:wne="http://schemas.microsoft.com/office/word/2006/wordml" xmlns:wps="http://schemas.microsoft.com/office/word/2010/wordprocessingShape" mc:Ignorable="w14 w15 w16se w16cid wp14">
+<w:numbering xmlns:wpc="http://schemas.microsoft.com/office/word/2010/wordprocessingCanvas" xmlns:cx="http://schemas.microsoft.com/office/drawing/2014/chartex" xmlns:cx1="http://schemas.microsoft.com/office/drawing/2015/9/8/chartex" xmlns:cx2="http://schemas.microsoft.com/office/drawing/2015/10/21/chartex" xmlns:cx3="http://schemas.microsoft.com/office/drawing/2016/5/9/chartex" xmlns:cx4="http://schemas.microsoft.com/office/drawing/2016/5/10/chartex" xmlns:cx5="http://schemas.microsoft.com/office/drawing/2016/5/11/chartex" xmlns:cx6="http://schemas.microsoft.com/office/drawing/2016/5/12/chartex" xmlns:cx7="http://schemas.microsoft.com/office/drawing/2016/5/13/chartex" xmlns:cx8="http://schemas.microsoft.com/office/drawing/2016/5/14/chartex" xmlns:mc="http://schemas.openxmlformats.org/markup-compatibility/2006" xmlns:aink="http://schemas.microsoft.com/office/drawing/2016/ink" xmlns:am3d="http://schemas.microsoft.com/office/drawing/2017/model3d" xmlns:o="urn:schemas-microsoft-com:office:office" xmlns:r="http://schemas.openxmlformats.org/officeDocument/2006/relationships" xmlns:m="http://schemas.openxmlformats.org/officeDocument/2006/math" xmlns:v="urn:schemas-microsoft-com:vml" xmlns:wp14="http://schemas.microsoft.com/office/word/2010/wordprocessingDrawing" xmlns:wp="http://schemas.openxmlformats.org/drawingml/2006/wordprocessingDrawing" xmlns:w10="urn:schemas-microsoft-com:office:word" xmlns:w="http://schemas.openxmlformats.org/wordprocessingml/2006/main" xmlns:w14="http://schemas.microsoft.com/office/word/2010/wordml" xmlns:w15="http://schemas.microsoft.com/office/word/2012/wordml" xmlns:w16cex="http://schemas.microsoft.com/office/word/2018/wordml/cex" xmlns:w16cid="http://schemas.microsoft.com/office/word/2016/wordml/cid" xmlns:w16="http://schemas.microsoft.com/office/word/2018/wordml" xmlns:w16se="http://schemas.microsoft.com/office/word/2015/wordml/symex" xmlns:wpg="http://schemas.microsoft.com/office/word/2010/wordprocessingGroup" xmlns:wpi="http://schemas.microsoft.com/office/word/2010/wordprocessingInk" xmlns:wne="http://schemas.microsoft.com/office/word/2006/wordml" xmlns:wps="http://schemas.microsoft.com/office/word/2010/wordprocessingShape" mc:Ignorable="w14 w15 w16se w16cid w16 w16cex wp14">
   <w:abstractNum w:abstractNumId="0" w15:restartNumberingAfterBreak="0">
     <w:nsid w:val="11F6467E"/>
     <w:multiLevelType w:val="hybridMultilevel"/>
@@ -1680,6 +1729,118 @@
     </w:lvl>
   </w:abstractNum>
   <w:abstractNum w:abstractNumId="1" w15:restartNumberingAfterBreak="0">
+    <w:nsid w:val="184F54F4"/>
+    <w:multiLevelType w:val="hybridMultilevel"/>
+    <w:tmpl w:val="C6BC98C4"/>
+    <w:lvl w:ilvl="0" w:tplc="62688722">
+      <w:numFmt w:val="bullet"/>
+      <w:lvlText w:val="-"/>
+      <w:lvlJc w:val="left"/>
+      <w:pPr>
+        <w:ind w:left="720" w:hanging="360"/>
+      </w:pPr>
+      <w:rPr>
+        <w:rFonts w:ascii="Calibri" w:eastAsia="Times New Roman" w:hAnsi="Calibri" w:cs="Calibri" w:hint="default"/>
+      </w:rPr>
+    </w:lvl>
+    <w:lvl w:ilvl="1" w:tplc="10090003" w:tentative="1">
+      <w:start w:val="1"/>
+      <w:numFmt w:val="bullet"/>
+      <w:lvlText w:val="o"/>
+      <w:lvlJc w:val="left"/>
+      <w:pPr>
+        <w:ind w:left="1440" w:hanging="360"/>
+      </w:pPr>
+      <w:rPr>
+        <w:rFonts w:ascii="Courier New" w:hAnsi="Courier New" w:cs="Courier New" w:hint="default"/>
+      </w:rPr>
+    </w:lvl>
+    <w:lvl w:ilvl="2" w:tplc="10090005" w:tentative="1">
+      <w:start w:val="1"/>
+      <w:numFmt w:val="bullet"/>
+      <w:lvlText w:val=""/>
+      <w:lvlJc w:val="left"/>
+      <w:pPr>
+        <w:ind w:left="2160" w:hanging="360"/>
+      </w:pPr>
+      <w:rPr>
+        <w:rFonts w:ascii="Wingdings" w:hAnsi="Wingdings" w:hint="default"/>
+      </w:rPr>
+    </w:lvl>
+    <w:lvl w:ilvl="3" w:tplc="10090001" w:tentative="1">
+      <w:start w:val="1"/>
+      <w:numFmt w:val="bullet"/>
+      <w:lvlText w:val=""/>
+      <w:lvlJc w:val="left"/>
+      <w:pPr>
+        <w:ind w:left="2880" w:hanging="360"/>
+      </w:pPr>
+      <w:rPr>
+        <w:rFonts w:ascii="Symbol" w:hAnsi="Symbol" w:hint="default"/>
+      </w:rPr>
+    </w:lvl>
+    <w:lvl w:ilvl="4" w:tplc="10090003" w:tentative="1">
+      <w:start w:val="1"/>
+      <w:numFmt w:val="bullet"/>
+      <w:lvlText w:val="o"/>
+      <w:lvlJc w:val="left"/>
+      <w:pPr>
+        <w:ind w:left="3600" w:hanging="360"/>
+      </w:pPr>
+      <w:rPr>
+        <w:rFonts w:ascii="Courier New" w:hAnsi="Courier New" w:cs="Courier New" w:hint="default"/>
+      </w:rPr>
+    </w:lvl>
+    <w:lvl w:ilvl="5" w:tplc="10090005" w:tentative="1">
+      <w:start w:val="1"/>
+      <w:numFmt w:val="bullet"/>
+      <w:lvlText w:val=""/>
+      <w:lvlJc w:val="left"/>
+      <w:pPr>
+        <w:ind w:left="4320" w:hanging="360"/>
+      </w:pPr>
+      <w:rPr>
+        <w:rFonts w:ascii="Wingdings" w:hAnsi="Wingdings" w:hint="default"/>
+      </w:rPr>
+    </w:lvl>
+    <w:lvl w:ilvl="6" w:tplc="10090001" w:tentative="1">
+      <w:start w:val="1"/>
+      <w:numFmt w:val="bullet"/>
+      <w:lvlText w:val=""/>
+      <w:lvlJc w:val="left"/>
+      <w:pPr>
+        <w:ind w:left="5040" w:hanging="360"/>
+      </w:pPr>
+      <w:rPr>
+        <w:rFonts w:ascii="Symbol" w:hAnsi="Symbol" w:hint="default"/>
+      </w:rPr>
+    </w:lvl>
+    <w:lvl w:ilvl="7" w:tplc="10090003" w:tentative="1">
+      <w:start w:val="1"/>
+      <w:numFmt w:val="bullet"/>
+      <w:lvlText w:val="o"/>
+      <w:lvlJc w:val="left"/>
+      <w:pPr>
+        <w:ind w:left="5760" w:hanging="360"/>
+      </w:pPr>
+      <w:rPr>
+        <w:rFonts w:ascii="Courier New" w:hAnsi="Courier New" w:cs="Courier New" w:hint="default"/>
+      </w:rPr>
+    </w:lvl>
+    <w:lvl w:ilvl="8" w:tplc="10090005" w:tentative="1">
+      <w:start w:val="1"/>
+      <w:numFmt w:val="bullet"/>
+      <w:lvlText w:val=""/>
+      <w:lvlJc w:val="left"/>
+      <w:pPr>
+        <w:ind w:left="6480" w:hanging="360"/>
+      </w:pPr>
+      <w:rPr>
+        <w:rFonts w:ascii="Wingdings" w:hAnsi="Wingdings" w:hint="default"/>
+      </w:rPr>
+    </w:lvl>
+  </w:abstractNum>
+  <w:abstractNum w:abstractNumId="2" w15:restartNumberingAfterBreak="0">
     <w:nsid w:val="19FD4007"/>
     <w:multiLevelType w:val="multilevel"/>
     <w:tmpl w:val="7B5E60DA"/>
@@ -1799,7 +1960,233 @@
       </w:rPr>
     </w:lvl>
   </w:abstractNum>
-  <w:abstractNum w:abstractNumId="2" w15:restartNumberingAfterBreak="0">
+  <w:abstractNum w:abstractNumId="3" w15:restartNumberingAfterBreak="0">
+    <w:nsid w:val="1EC9315B"/>
+    <w:multiLevelType w:val="hybridMultilevel"/>
+    <w:tmpl w:val="5CB604D2"/>
+    <w:lvl w:ilvl="0" w:tplc="10090001">
+      <w:start w:val="1"/>
+      <w:numFmt w:val="bullet"/>
+      <w:lvlText w:val=""/>
+      <w:lvlJc w:val="left"/>
+      <w:pPr>
+        <w:ind w:left="720" w:hanging="360"/>
+      </w:pPr>
+      <w:rPr>
+        <w:rFonts w:ascii="Symbol" w:hAnsi="Symbol" w:hint="default"/>
+      </w:rPr>
+    </w:lvl>
+    <w:lvl w:ilvl="1" w:tplc="10090003" w:tentative="1">
+      <w:start w:val="1"/>
+      <w:numFmt w:val="bullet"/>
+      <w:lvlText w:val="o"/>
+      <w:lvlJc w:val="left"/>
+      <w:pPr>
+        <w:ind w:left="1440" w:hanging="360"/>
+      </w:pPr>
+      <w:rPr>
+        <w:rFonts w:ascii="Courier New" w:hAnsi="Courier New" w:cs="Courier New" w:hint="default"/>
+      </w:rPr>
+    </w:lvl>
+    <w:lvl w:ilvl="2" w:tplc="10090005" w:tentative="1">
+      <w:start w:val="1"/>
+      <w:numFmt w:val="bullet"/>
+      <w:lvlText w:val=""/>
+      <w:lvlJc w:val="left"/>
+      <w:pPr>
+        <w:ind w:left="2160" w:hanging="360"/>
+      </w:pPr>
+      <w:rPr>
+        <w:rFonts w:ascii="Wingdings" w:hAnsi="Wingdings" w:hint="default"/>
+      </w:rPr>
+    </w:lvl>
+    <w:lvl w:ilvl="3" w:tplc="10090001" w:tentative="1">
+      <w:start w:val="1"/>
+      <w:numFmt w:val="bullet"/>
+      <w:lvlText w:val=""/>
+      <w:lvlJc w:val="left"/>
+      <w:pPr>
+        <w:ind w:left="2880" w:hanging="360"/>
+      </w:pPr>
+      <w:rPr>
+        <w:rFonts w:ascii="Symbol" w:hAnsi="Symbol" w:hint="default"/>
+      </w:rPr>
+    </w:lvl>
+    <w:lvl w:ilvl="4" w:tplc="10090003" w:tentative="1">
+      <w:start w:val="1"/>
+      <w:numFmt w:val="bullet"/>
+      <w:lvlText w:val="o"/>
+      <w:lvlJc w:val="left"/>
+      <w:pPr>
+        <w:ind w:left="3600" w:hanging="360"/>
+      </w:pPr>
+      <w:rPr>
+        <w:rFonts w:ascii="Courier New" w:hAnsi="Courier New" w:cs="Courier New" w:hint="default"/>
+      </w:rPr>
+    </w:lvl>
+    <w:lvl w:ilvl="5" w:tplc="10090005" w:tentative="1">
+      <w:start w:val="1"/>
+      <w:numFmt w:val="bullet"/>
+      <w:lvlText w:val=""/>
+      <w:lvlJc w:val="left"/>
+      <w:pPr>
+        <w:ind w:left="4320" w:hanging="360"/>
+      </w:pPr>
+      <w:rPr>
+        <w:rFonts w:ascii="Wingdings" w:hAnsi="Wingdings" w:hint="default"/>
+      </w:rPr>
+    </w:lvl>
+    <w:lvl w:ilvl="6" w:tplc="10090001" w:tentative="1">
+      <w:start w:val="1"/>
+      <w:numFmt w:val="bullet"/>
+      <w:lvlText w:val=""/>
+      <w:lvlJc w:val="left"/>
+      <w:pPr>
+        <w:ind w:left="5040" w:hanging="360"/>
+      </w:pPr>
+      <w:rPr>
+        <w:rFonts w:ascii="Symbol" w:hAnsi="Symbol" w:hint="default"/>
+      </w:rPr>
+    </w:lvl>
+    <w:lvl w:ilvl="7" w:tplc="10090003" w:tentative="1">
+      <w:start w:val="1"/>
+      <w:numFmt w:val="bullet"/>
+      <w:lvlText w:val="o"/>
+      <w:lvlJc w:val="left"/>
+      <w:pPr>
+        <w:ind w:left="5760" w:hanging="360"/>
+      </w:pPr>
+      <w:rPr>
+        <w:rFonts w:ascii="Courier New" w:hAnsi="Courier New" w:cs="Courier New" w:hint="default"/>
+      </w:rPr>
+    </w:lvl>
+    <w:lvl w:ilvl="8" w:tplc="10090005" w:tentative="1">
+      <w:start w:val="1"/>
+      <w:numFmt w:val="bullet"/>
+      <w:lvlText w:val=""/>
+      <w:lvlJc w:val="left"/>
+      <w:pPr>
+        <w:ind w:left="6480" w:hanging="360"/>
+      </w:pPr>
+      <w:rPr>
+        <w:rFonts w:ascii="Wingdings" w:hAnsi="Wingdings" w:hint="default"/>
+      </w:rPr>
+    </w:lvl>
+  </w:abstractNum>
+  <w:abstractNum w:abstractNumId="4" w15:restartNumberingAfterBreak="0">
+    <w:nsid w:val="24836878"/>
+    <w:multiLevelType w:val="hybridMultilevel"/>
+    <w:tmpl w:val="1570E764"/>
+    <w:lvl w:ilvl="0" w:tplc="10090001">
+      <w:start w:val="1"/>
+      <w:numFmt w:val="bullet"/>
+      <w:lvlText w:val=""/>
+      <w:lvlJc w:val="left"/>
+      <w:pPr>
+        <w:ind w:left="720" w:hanging="360"/>
+      </w:pPr>
+      <w:rPr>
+        <w:rFonts w:ascii="Symbol" w:hAnsi="Symbol" w:hint="default"/>
+      </w:rPr>
+    </w:lvl>
+    <w:lvl w:ilvl="1" w:tplc="10090003" w:tentative="1">
+      <w:start w:val="1"/>
+      <w:numFmt w:val="bullet"/>
+      <w:lvlText w:val="o"/>
+      <w:lvlJc w:val="left"/>
+      <w:pPr>
+        <w:ind w:left="1440" w:hanging="360"/>
+      </w:pPr>
+      <w:rPr>
+        <w:rFonts w:ascii="Courier New" w:hAnsi="Courier New" w:cs="Courier New" w:hint="default"/>
+      </w:rPr>
+    </w:lvl>
+    <w:lvl w:ilvl="2" w:tplc="10090005" w:tentative="1">
+      <w:start w:val="1"/>
+      <w:numFmt w:val="bullet"/>
+      <w:lvlText w:val=""/>
+      <w:lvlJc w:val="left"/>
+      <w:pPr>
+        <w:ind w:left="2160" w:hanging="360"/>
+      </w:pPr>
+      <w:rPr>
+        <w:rFonts w:ascii="Wingdings" w:hAnsi="Wingdings" w:hint="default"/>
+      </w:rPr>
+    </w:lvl>
+    <w:lvl w:ilvl="3" w:tplc="10090001" w:tentative="1">
+      <w:start w:val="1"/>
+      <w:numFmt w:val="bullet"/>
+      <w:lvlText w:val=""/>
+      <w:lvlJc w:val="left"/>
+      <w:pPr>
+        <w:ind w:left="2880" w:hanging="360"/>
+      </w:pPr>
+      <w:rPr>
+        <w:rFonts w:ascii="Symbol" w:hAnsi="Symbol" w:hint="default"/>
+      </w:rPr>
+    </w:lvl>
+    <w:lvl w:ilvl="4" w:tplc="10090003" w:tentative="1">
+      <w:start w:val="1"/>
+      <w:numFmt w:val="bullet"/>
+      <w:lvlText w:val="o"/>
+      <w:lvlJc w:val="left"/>
+      <w:pPr>
+        <w:ind w:left="3600" w:hanging="360"/>
+      </w:pPr>
+      <w:rPr>
+        <w:rFonts w:ascii="Courier New" w:hAnsi="Courier New" w:cs="Courier New" w:hint="default"/>
+      </w:rPr>
+    </w:lvl>
+    <w:lvl w:ilvl="5" w:tplc="10090005" w:tentative="1">
+      <w:start w:val="1"/>
+      <w:numFmt w:val="bullet"/>
+      <w:lvlText w:val=""/>
+      <w:lvlJc w:val="left"/>
+      <w:pPr>
+        <w:ind w:left="4320" w:hanging="360"/>
+      </w:pPr>
+      <w:rPr>
+        <w:rFonts w:ascii="Wingdings" w:hAnsi="Wingdings" w:hint="default"/>
+      </w:rPr>
+    </w:lvl>
+    <w:lvl w:ilvl="6" w:tplc="10090001" w:tentative="1">
+      <w:start w:val="1"/>
+      <w:numFmt w:val="bullet"/>
+      <w:lvlText w:val=""/>
+      <w:lvlJc w:val="left"/>
+      <w:pPr>
+        <w:ind w:left="5040" w:hanging="360"/>
+      </w:pPr>
+      <w:rPr>
+        <w:rFonts w:ascii="Symbol" w:hAnsi="Symbol" w:hint="default"/>
+      </w:rPr>
+    </w:lvl>
+    <w:lvl w:ilvl="7" w:tplc="10090003" w:tentative="1">
+      <w:start w:val="1"/>
+      <w:numFmt w:val="bullet"/>
+      <w:lvlText w:val="o"/>
+      <w:lvlJc w:val="left"/>
+      <w:pPr>
+        <w:ind w:left="5760" w:hanging="360"/>
+      </w:pPr>
+      <w:rPr>
+        <w:rFonts w:ascii="Courier New" w:hAnsi="Courier New" w:cs="Courier New" w:hint="default"/>
+      </w:rPr>
+    </w:lvl>
+    <w:lvl w:ilvl="8" w:tplc="10090005" w:tentative="1">
+      <w:start w:val="1"/>
+      <w:numFmt w:val="bullet"/>
+      <w:lvlText w:val=""/>
+      <w:lvlJc w:val="left"/>
+      <w:pPr>
+        <w:ind w:left="6480" w:hanging="360"/>
+      </w:pPr>
+      <w:rPr>
+        <w:rFonts w:ascii="Wingdings" w:hAnsi="Wingdings" w:hint="default"/>
+      </w:rPr>
+    </w:lvl>
+  </w:abstractNum>
+  <w:abstractNum w:abstractNumId="5" w15:restartNumberingAfterBreak="0">
     <w:nsid w:val="436B226F"/>
     <w:multiLevelType w:val="multilevel"/>
     <w:tmpl w:val="4740BE40"/>
@@ -1948,20 +2335,261 @@
       </w:rPr>
     </w:lvl>
   </w:abstractNum>
+  <w:abstractNum w:abstractNumId="6" w15:restartNumberingAfterBreak="0">
+    <w:nsid w:val="50405EAA"/>
+    <w:multiLevelType w:val="hybridMultilevel"/>
+    <w:tmpl w:val="E2FC7956"/>
+    <w:lvl w:ilvl="0" w:tplc="10090001">
+      <w:start w:val="1"/>
+      <w:numFmt w:val="bullet"/>
+      <w:lvlText w:val=""/>
+      <w:lvlJc w:val="left"/>
+      <w:pPr>
+        <w:ind w:left="720" w:hanging="360"/>
+      </w:pPr>
+      <w:rPr>
+        <w:rFonts w:ascii="Symbol" w:hAnsi="Symbol" w:hint="default"/>
+      </w:rPr>
+    </w:lvl>
+    <w:lvl w:ilvl="1" w:tplc="10090003" w:tentative="1">
+      <w:start w:val="1"/>
+      <w:numFmt w:val="bullet"/>
+      <w:lvlText w:val="o"/>
+      <w:lvlJc w:val="left"/>
+      <w:pPr>
+        <w:ind w:left="1440" w:hanging="360"/>
+      </w:pPr>
+      <w:rPr>
+        <w:rFonts w:ascii="Courier New" w:hAnsi="Courier New" w:cs="Courier New" w:hint="default"/>
+      </w:rPr>
+    </w:lvl>
+    <w:lvl w:ilvl="2" w:tplc="10090005" w:tentative="1">
+      <w:start w:val="1"/>
+      <w:numFmt w:val="bullet"/>
+      <w:lvlText w:val=""/>
+      <w:lvlJc w:val="left"/>
+      <w:pPr>
+        <w:ind w:left="2160" w:hanging="360"/>
+      </w:pPr>
+      <w:rPr>
+        <w:rFonts w:ascii="Wingdings" w:hAnsi="Wingdings" w:hint="default"/>
+      </w:rPr>
+    </w:lvl>
+    <w:lvl w:ilvl="3" w:tplc="10090001" w:tentative="1">
+      <w:start w:val="1"/>
+      <w:numFmt w:val="bullet"/>
+      <w:lvlText w:val=""/>
+      <w:lvlJc w:val="left"/>
+      <w:pPr>
+        <w:ind w:left="2880" w:hanging="360"/>
+      </w:pPr>
+      <w:rPr>
+        <w:rFonts w:ascii="Symbol" w:hAnsi="Symbol" w:hint="default"/>
+      </w:rPr>
+    </w:lvl>
+    <w:lvl w:ilvl="4" w:tplc="10090003" w:tentative="1">
+      <w:start w:val="1"/>
+      <w:numFmt w:val="bullet"/>
+      <w:lvlText w:val="o"/>
+      <w:lvlJc w:val="left"/>
+      <w:pPr>
+        <w:ind w:left="3600" w:hanging="360"/>
+      </w:pPr>
+      <w:rPr>
+        <w:rFonts w:ascii="Courier New" w:hAnsi="Courier New" w:cs="Courier New" w:hint="default"/>
+      </w:rPr>
+    </w:lvl>
+    <w:lvl w:ilvl="5" w:tplc="10090005" w:tentative="1">
+      <w:start w:val="1"/>
+      <w:numFmt w:val="bullet"/>
+      <w:lvlText w:val=""/>
+      <w:lvlJc w:val="left"/>
+      <w:pPr>
+        <w:ind w:left="4320" w:hanging="360"/>
+      </w:pPr>
+      <w:rPr>
+        <w:rFonts w:ascii="Wingdings" w:hAnsi="Wingdings" w:hint="default"/>
+      </w:rPr>
+    </w:lvl>
+    <w:lvl w:ilvl="6" w:tplc="10090001" w:tentative="1">
+      <w:start w:val="1"/>
+      <w:numFmt w:val="bullet"/>
+      <w:lvlText w:val=""/>
+      <w:lvlJc w:val="left"/>
+      <w:pPr>
+        <w:ind w:left="5040" w:hanging="360"/>
+      </w:pPr>
+      <w:rPr>
+        <w:rFonts w:ascii="Symbol" w:hAnsi="Symbol" w:hint="default"/>
+      </w:rPr>
+    </w:lvl>
+    <w:lvl w:ilvl="7" w:tplc="10090003" w:tentative="1">
+      <w:start w:val="1"/>
+      <w:numFmt w:val="bullet"/>
+      <w:lvlText w:val="o"/>
+      <w:lvlJc w:val="left"/>
+      <w:pPr>
+        <w:ind w:left="5760" w:hanging="360"/>
+      </w:pPr>
+      <w:rPr>
+        <w:rFonts w:ascii="Courier New" w:hAnsi="Courier New" w:cs="Courier New" w:hint="default"/>
+      </w:rPr>
+    </w:lvl>
+    <w:lvl w:ilvl="8" w:tplc="10090005" w:tentative="1">
+      <w:start w:val="1"/>
+      <w:numFmt w:val="bullet"/>
+      <w:lvlText w:val=""/>
+      <w:lvlJc w:val="left"/>
+      <w:pPr>
+        <w:ind w:left="6480" w:hanging="360"/>
+      </w:pPr>
+      <w:rPr>
+        <w:rFonts w:ascii="Wingdings" w:hAnsi="Wingdings" w:hint="default"/>
+      </w:rPr>
+    </w:lvl>
+  </w:abstractNum>
+  <w:abstractNum w:abstractNumId="7" w15:restartNumberingAfterBreak="0">
+    <w:nsid w:val="64BC3B18"/>
+    <w:multiLevelType w:val="hybridMultilevel"/>
+    <w:tmpl w:val="ADD08F4A"/>
+    <w:lvl w:ilvl="0" w:tplc="10090001">
+      <w:start w:val="1"/>
+      <w:numFmt w:val="bullet"/>
+      <w:lvlText w:val=""/>
+      <w:lvlJc w:val="left"/>
+      <w:pPr>
+        <w:ind w:left="720" w:hanging="360"/>
+      </w:pPr>
+      <w:rPr>
+        <w:rFonts w:ascii="Symbol" w:hAnsi="Symbol" w:hint="default"/>
+      </w:rPr>
+    </w:lvl>
+    <w:lvl w:ilvl="1" w:tplc="10090003" w:tentative="1">
+      <w:start w:val="1"/>
+      <w:numFmt w:val="bullet"/>
+      <w:lvlText w:val="o"/>
+      <w:lvlJc w:val="left"/>
+      <w:pPr>
+        <w:ind w:left="1440" w:hanging="360"/>
+      </w:pPr>
+      <w:rPr>
+        <w:rFonts w:ascii="Courier New" w:hAnsi="Courier New" w:cs="Courier New" w:hint="default"/>
+      </w:rPr>
+    </w:lvl>
+    <w:lvl w:ilvl="2" w:tplc="10090005" w:tentative="1">
+      <w:start w:val="1"/>
+      <w:numFmt w:val="bullet"/>
+      <w:lvlText w:val=""/>
+      <w:lvlJc w:val="left"/>
+      <w:pPr>
+        <w:ind w:left="2160" w:hanging="360"/>
+      </w:pPr>
+      <w:rPr>
+        <w:rFonts w:ascii="Wingdings" w:hAnsi="Wingdings" w:hint="default"/>
+      </w:rPr>
+    </w:lvl>
+    <w:lvl w:ilvl="3" w:tplc="10090001" w:tentative="1">
+      <w:start w:val="1"/>
+      <w:numFmt w:val="bullet"/>
+      <w:lvlText w:val=""/>
+      <w:lvlJc w:val="left"/>
+      <w:pPr>
+        <w:ind w:left="2880" w:hanging="360"/>
+      </w:pPr>
+      <w:rPr>
+        <w:rFonts w:ascii="Symbol" w:hAnsi="Symbol" w:hint="default"/>
+      </w:rPr>
+    </w:lvl>
+    <w:lvl w:ilvl="4" w:tplc="10090003" w:tentative="1">
+      <w:start w:val="1"/>
+      <w:numFmt w:val="bullet"/>
+      <w:lvlText w:val="o"/>
+      <w:lvlJc w:val="left"/>
+      <w:pPr>
+        <w:ind w:left="3600" w:hanging="360"/>
+      </w:pPr>
+      <w:rPr>
+        <w:rFonts w:ascii="Courier New" w:hAnsi="Courier New" w:cs="Courier New" w:hint="default"/>
+      </w:rPr>
+    </w:lvl>
+    <w:lvl w:ilvl="5" w:tplc="10090005" w:tentative="1">
+      <w:start w:val="1"/>
+      <w:numFmt w:val="bullet"/>
+      <w:lvlText w:val=""/>
+      <w:lvlJc w:val="left"/>
+      <w:pPr>
+        <w:ind w:left="4320" w:hanging="360"/>
+      </w:pPr>
+      <w:rPr>
+        <w:rFonts w:ascii="Wingdings" w:hAnsi="Wingdings" w:hint="default"/>
+      </w:rPr>
+    </w:lvl>
+    <w:lvl w:ilvl="6" w:tplc="10090001" w:tentative="1">
+      <w:start w:val="1"/>
+      <w:numFmt w:val="bullet"/>
+      <w:lvlText w:val=""/>
+      <w:lvlJc w:val="left"/>
+      <w:pPr>
+        <w:ind w:left="5040" w:hanging="360"/>
+      </w:pPr>
+      <w:rPr>
+        <w:rFonts w:ascii="Symbol" w:hAnsi="Symbol" w:hint="default"/>
+      </w:rPr>
+    </w:lvl>
+    <w:lvl w:ilvl="7" w:tplc="10090003" w:tentative="1">
+      <w:start w:val="1"/>
+      <w:numFmt w:val="bullet"/>
+      <w:lvlText w:val="o"/>
+      <w:lvlJc w:val="left"/>
+      <w:pPr>
+        <w:ind w:left="5760" w:hanging="360"/>
+      </w:pPr>
+      <w:rPr>
+        <w:rFonts w:ascii="Courier New" w:hAnsi="Courier New" w:cs="Courier New" w:hint="default"/>
+      </w:rPr>
+    </w:lvl>
+    <w:lvl w:ilvl="8" w:tplc="10090005" w:tentative="1">
+      <w:start w:val="1"/>
+      <w:numFmt w:val="bullet"/>
+      <w:lvlText w:val=""/>
+      <w:lvlJc w:val="left"/>
+      <w:pPr>
+        <w:ind w:left="6480" w:hanging="360"/>
+      </w:pPr>
+      <w:rPr>
+        <w:rFonts w:ascii="Wingdings" w:hAnsi="Wingdings" w:hint="default"/>
+      </w:rPr>
+    </w:lvl>
+  </w:abstractNum>
   <w:num w:numId="1">
-    <w:abstractNumId w:val="2"/>
+    <w:abstractNumId w:val="5"/>
   </w:num>
   <w:num w:numId="2">
-    <w:abstractNumId w:val="1"/>
+    <w:abstractNumId w:val="2"/>
   </w:num>
   <w:num w:numId="3">
     <w:abstractNumId w:val="0"/>
+  </w:num>
+  <w:num w:numId="4">
+    <w:abstractNumId w:val="4"/>
+  </w:num>
+  <w:num w:numId="5">
+    <w:abstractNumId w:val="3"/>
+  </w:num>
+  <w:num w:numId="6">
+    <w:abstractNumId w:val="6"/>
+  </w:num>
+  <w:num w:numId="7">
+    <w:abstractNumId w:val="7"/>
+  </w:num>
+  <w:num w:numId="8">
+    <w:abstractNumId w:val="1"/>
   </w:num>
 </w:numbering>
 </file>
 
 <file path=word/styles.xml><?xml version="1.0" encoding="utf-8"?>
-<w:styles xmlns:mc="http://schemas.openxmlformats.org/markup-compatibility/2006" xmlns:r="http://schemas.openxmlformats.org/officeDocument/2006/relationships" xmlns:w="http://schemas.openxmlformats.org/wordprocessingml/2006/main" xmlns:w14="http://schemas.microsoft.com/office/word/2010/wordml" xmlns:w15="http://schemas.microsoft.com/office/word/2012/wordml" xmlns:w16cid="http://schemas.microsoft.com/office/word/2016/wordml/cid" xmlns:w16se="http://schemas.microsoft.com/office/word/2015/wordml/symex" mc:Ignorable="w14 w15 w16se w16cid">
+<w:styles xmlns:mc="http://schemas.openxmlformats.org/markup-compatibility/2006" xmlns:r="http://schemas.openxmlformats.org/officeDocument/2006/relationships" xmlns:w="http://schemas.openxmlformats.org/wordprocessingml/2006/main" xmlns:w14="http://schemas.microsoft.com/office/word/2010/wordml" xmlns:w15="http://schemas.microsoft.com/office/word/2012/wordml" xmlns:w16cex="http://schemas.microsoft.com/office/word/2018/wordml/cex" xmlns:w16cid="http://schemas.microsoft.com/office/word/2016/wordml/cid" xmlns:w16="http://schemas.microsoft.com/office/word/2018/wordml" xmlns:w16se="http://schemas.microsoft.com/office/word/2015/wordml/symex" mc:Ignorable="w14 w15 w16se w16cid w16 w16cex">
   <w:docDefaults>
     <w:rPrDefault>
       <w:rPr>
@@ -1977,7 +2605,7 @@
       </w:pPr>
     </w:pPrDefault>
   </w:docDefaults>
-  <w:latentStyles w:defLockedState="0" w:defUIPriority="99" w:defSemiHidden="0" w:defUnhideWhenUsed="0" w:defQFormat="0" w:count="377">
+  <w:latentStyles w:defLockedState="0" w:defUIPriority="99" w:defSemiHidden="0" w:defUnhideWhenUsed="0" w:defQFormat="0" w:count="376">
     <w:lsdException w:name="Normal" w:uiPriority="0" w:qFormat="1"/>
     <w:lsdException w:name="heading 1" w:uiPriority="9" w:qFormat="1"/>
     <w:lsdException w:name="heading 2" w:semiHidden="1" w:uiPriority="9" w:unhideWhenUsed="1" w:qFormat="1"/>
@@ -2354,7 +2982,6 @@
     <w:lsdException w:name="Hashtag" w:semiHidden="1" w:unhideWhenUsed="1"/>
     <w:lsdException w:name="Unresolved Mention" w:semiHidden="1" w:unhideWhenUsed="1"/>
     <w:lsdException w:name="Smart Link" w:semiHidden="1" w:unhideWhenUsed="1"/>
-    <w:lsdException w:name="Smart Link Error" w:semiHidden="1" w:unhideWhenUsed="1"/>
   </w:latentStyles>
   <w:style w:type="paragraph" w:default="1" w:styleId="Normal">
     <w:name w:val="Normal"/>
@@ -2651,11 +3278,53 @@
       <w:lang w:val="en-US" w:eastAsia="en-US" w:bidi="ar-SA"/>
     </w:rPr>
   </w:style>
+  <w:style w:type="character" w:styleId="UnresolvedMention">
+    <w:name w:val="Unresolved Mention"/>
+    <w:basedOn w:val="DefaultParagraphFont"/>
+    <w:uiPriority w:val="99"/>
+    <w:semiHidden/>
+    <w:unhideWhenUsed/>
+    <w:rsid w:val="00E10C6E"/>
+    <w:rPr>
+      <w:color w:val="605E5C"/>
+      <w:shd w:val="clear" w:color="auto" w:fill="E1DFDD"/>
+    </w:rPr>
+  </w:style>
+  <w:style w:type="paragraph" w:styleId="ListParagraph">
+    <w:name w:val="List Paragraph"/>
+    <w:basedOn w:val="Normal"/>
+    <w:uiPriority w:val="34"/>
+    <w:qFormat/>
+    <w:rsid w:val="0093659C"/>
+    <w:pPr>
+      <w:ind w:left="720"/>
+      <w:contextualSpacing/>
+    </w:pPr>
+  </w:style>
+  <w:style w:type="table" w:styleId="TableGridLight">
+    <w:name w:val="Grid Table Light"/>
+    <w:basedOn w:val="TableNormal"/>
+    <w:uiPriority w:val="40"/>
+    <w:rsid w:val="00715BF8"/>
+    <w:pPr>
+      <w:spacing w:after="0" w:line="240" w:lineRule="auto"/>
+    </w:pPr>
+    <w:tblPr>
+      <w:tblBorders>
+        <w:top w:val="single" w:sz="4" w:space="0" w:color="BFBFBF" w:themeColor="background1" w:themeShade="BF"/>
+        <w:left w:val="single" w:sz="4" w:space="0" w:color="BFBFBF" w:themeColor="background1" w:themeShade="BF"/>
+        <w:bottom w:val="single" w:sz="4" w:space="0" w:color="BFBFBF" w:themeColor="background1" w:themeShade="BF"/>
+        <w:right w:val="single" w:sz="4" w:space="0" w:color="BFBFBF" w:themeColor="background1" w:themeShade="BF"/>
+        <w:insideH w:val="single" w:sz="4" w:space="0" w:color="BFBFBF" w:themeColor="background1" w:themeShade="BF"/>
+        <w:insideV w:val="single" w:sz="4" w:space="0" w:color="BFBFBF" w:themeColor="background1" w:themeShade="BF"/>
+      </w:tblBorders>
+    </w:tblPr>
+  </w:style>
 </w:styles>
 </file>
 
 <file path=word/glossary/document.xml><?xml version="1.0" encoding="utf-8"?>
-<w:glossaryDocument xmlns:wpc="http://schemas.microsoft.com/office/word/2010/wordprocessingCanvas" xmlns:cx="http://schemas.microsoft.com/office/drawing/2014/chartex" xmlns:cx1="http://schemas.microsoft.com/office/drawing/2015/9/8/chartex" xmlns:cx2="http://schemas.microsoft.com/office/drawing/2015/10/21/chartex" xmlns:cx3="http://schemas.microsoft.com/office/drawing/2016/5/9/chartex" xmlns:cx4="http://schemas.microsoft.com/office/drawing/2016/5/10/chartex" xmlns:cx5="http://schemas.microsoft.com/office/drawing/2016/5/11/chartex" xmlns:cx6="http://schemas.microsoft.com/office/drawing/2016/5/12/chartex" xmlns:cx7="http://schemas.microsoft.com/office/drawing/2016/5/13/chartex" xmlns:cx8="http://schemas.microsoft.com/office/drawing/2016/5/14/chartex" xmlns:mc="http://schemas.openxmlformats.org/markup-compatibility/2006" xmlns:aink="http://schemas.microsoft.com/office/drawing/2016/ink" xmlns:am3d="http://schemas.microsoft.com/office/drawing/2017/model3d" xmlns:o="urn:schemas-microsoft-com:office:office" xmlns:r="http://schemas.openxmlformats.org/officeDocument/2006/relationships" xmlns:m="http://schemas.openxmlformats.org/officeDocument/2006/math" xmlns:v="urn:schemas-microsoft-com:vml" xmlns:wp14="http://schemas.microsoft.com/office/word/2010/wordprocessingDrawing" xmlns:wp="http://schemas.openxmlformats.org/drawingml/2006/wordprocessingDrawing" xmlns:w10="urn:schemas-microsoft-com:office:word" xmlns:w="http://schemas.openxmlformats.org/wordprocessingml/2006/main" xmlns:w14="http://schemas.microsoft.com/office/word/2010/wordml" xmlns:w15="http://schemas.microsoft.com/office/word/2012/wordml" xmlns:w16cid="http://schemas.microsoft.com/office/word/2016/wordml/cid" xmlns:w16se="http://schemas.microsoft.com/office/word/2015/wordml/symex" xmlns:wpg="http://schemas.microsoft.com/office/word/2010/wordprocessingGroup" xmlns:wpi="http://schemas.microsoft.com/office/word/2010/wordprocessingInk" xmlns:wne="http://schemas.microsoft.com/office/word/2006/wordml" xmlns:wps="http://schemas.microsoft.com/office/word/2010/wordprocessingShape" mc:Ignorable="w14 w15 w16se w16cid wp14">
+<w:glossaryDocument xmlns:wpc="http://schemas.microsoft.com/office/word/2010/wordprocessingCanvas" xmlns:cx="http://schemas.microsoft.com/office/drawing/2014/chartex" xmlns:cx1="http://schemas.microsoft.com/office/drawing/2015/9/8/chartex" xmlns:cx2="http://schemas.microsoft.com/office/drawing/2015/10/21/chartex" xmlns:cx3="http://schemas.microsoft.com/office/drawing/2016/5/9/chartex" xmlns:cx4="http://schemas.microsoft.com/office/drawing/2016/5/10/chartex" xmlns:cx5="http://schemas.microsoft.com/office/drawing/2016/5/11/chartex" xmlns:cx6="http://schemas.microsoft.com/office/drawing/2016/5/12/chartex" xmlns:cx7="http://schemas.microsoft.com/office/drawing/2016/5/13/chartex" xmlns:cx8="http://schemas.microsoft.com/office/drawing/2016/5/14/chartex" xmlns:mc="http://schemas.openxmlformats.org/markup-compatibility/2006" xmlns:aink="http://schemas.microsoft.com/office/drawing/2016/ink" xmlns:am3d="http://schemas.microsoft.com/office/drawing/2017/model3d" xmlns:o="urn:schemas-microsoft-com:office:office" xmlns:r="http://schemas.openxmlformats.org/officeDocument/2006/relationships" xmlns:m="http://schemas.openxmlformats.org/officeDocument/2006/math" xmlns:v="urn:schemas-microsoft-com:vml" xmlns:wp14="http://schemas.microsoft.com/office/word/2010/wordprocessingDrawing" xmlns:wp="http://schemas.openxmlformats.org/drawingml/2006/wordprocessingDrawing" xmlns:w10="urn:schemas-microsoft-com:office:word" xmlns:w="http://schemas.openxmlformats.org/wordprocessingml/2006/main" xmlns:w14="http://schemas.microsoft.com/office/word/2010/wordml" xmlns:w15="http://schemas.microsoft.com/office/word/2012/wordml" xmlns:w16cex="http://schemas.microsoft.com/office/word/2018/wordml/cex" xmlns:w16cid="http://schemas.microsoft.com/office/word/2016/wordml/cid" xmlns:w16="http://schemas.microsoft.com/office/word/2018/wordml" xmlns:w16se="http://schemas.microsoft.com/office/word/2015/wordml/symex" xmlns:wpg="http://schemas.microsoft.com/office/word/2010/wordprocessingGroup" xmlns:wpi="http://schemas.microsoft.com/office/word/2010/wordprocessingInk" xmlns:wne="http://schemas.microsoft.com/office/word/2006/wordml" xmlns:wps="http://schemas.microsoft.com/office/word/2010/wordprocessingShape" mc:Ignorable="w14 w15 w16se w16cid w16 w16cex wp14">
   <w:docParts>
     <w:docPart>
       <w:docPartPr>
@@ -2676,32 +3345,6 @@
         <w:p>
           <w:pPr>
             <w:pStyle w:val="4F453107774A4F89B882464467AC4CA5"/>
-          </w:pPr>
-          <w:r>
-            <w:t>·</w:t>
-          </w:r>
-        </w:p>
-      </w:docPartBody>
-    </w:docPart>
-    <w:docPart>
-      <w:docPartPr>
-        <w:name w:val="27E0721AFC65459E83756D592541148D"/>
-        <w:category>
-          <w:name w:val="General"/>
-          <w:gallery w:val="placeholder"/>
-        </w:category>
-        <w:types>
-          <w:type w:val="bbPlcHdr"/>
-        </w:types>
-        <w:behaviors>
-          <w:behavior w:val="content"/>
-        </w:behaviors>
-        <w:guid w:val="{AD9DBA00-25A9-4209-B650-AD8D068A1C50}"/>
-      </w:docPartPr>
-      <w:docPartBody>
-        <w:p>
-          <w:pPr>
-            <w:pStyle w:val="27E0721AFC65459E83756D592541148D"/>
           </w:pPr>
           <w:r>
             <w:t>·</w:t>
@@ -2818,7 +3461,7 @@
 </file>
 
 <file path=word/glossary/fontTable.xml><?xml version="1.0" encoding="utf-8"?>
-<w:fonts xmlns:mc="http://schemas.openxmlformats.org/markup-compatibility/2006" xmlns:r="http://schemas.openxmlformats.org/officeDocument/2006/relationships" xmlns:w="http://schemas.openxmlformats.org/wordprocessingml/2006/main" xmlns:w14="http://schemas.microsoft.com/office/word/2010/wordml" xmlns:w15="http://schemas.microsoft.com/office/word/2012/wordml" xmlns:w16cid="http://schemas.microsoft.com/office/word/2016/wordml/cid" xmlns:w16se="http://schemas.microsoft.com/office/word/2015/wordml/symex" mc:Ignorable="w14 w15 w16se w16cid">
+<w:fonts xmlns:mc="http://schemas.openxmlformats.org/markup-compatibility/2006" xmlns:r="http://schemas.openxmlformats.org/officeDocument/2006/relationships" xmlns:w="http://schemas.openxmlformats.org/wordprocessingml/2006/main" xmlns:w14="http://schemas.microsoft.com/office/word/2010/wordml" xmlns:w15="http://schemas.microsoft.com/office/word/2012/wordml" xmlns:w16cex="http://schemas.microsoft.com/office/word/2018/wordml/cex" xmlns:w16cid="http://schemas.microsoft.com/office/word/2016/wordml/cid" xmlns:w16="http://schemas.microsoft.com/office/word/2018/wordml" xmlns:w16se="http://schemas.microsoft.com/office/word/2015/wordml/symex" mc:Ignorable="w14 w15 w16se w16cid w16 w16cex">
   <w:font w:name="Symbol">
     <w:panose1 w:val="05050102010706020507"/>
     <w:charset w:val="02"/>
@@ -2831,7 +3474,7 @@
     <w:charset w:val="00"/>
     <w:family w:val="roman"/>
     <w:pitch w:val="variable"/>
-    <w:sig w:usb0="E0002EFF" w:usb1="C000785B" w:usb2="00000009" w:usb3="00000000" w:csb0="000001FF" w:csb1="00000000"/>
+    <w:sig w:usb0="E0002AFF" w:usb1="C0007843" w:usb2="00000009" w:usb3="00000000" w:csb0="000001FF" w:csb1="00000000"/>
   </w:font>
   <w:font w:name="Courier New">
     <w:panose1 w:val="02070309020205020404"/>
@@ -2852,7 +3495,7 @@
     <w:charset w:val="00"/>
     <w:family w:val="swiss"/>
     <w:pitch w:val="variable"/>
-    <w:sig w:usb0="E4002EFF" w:usb1="C000247B" w:usb2="00000009" w:usb3="00000000" w:csb0="000001FF" w:csb1="00000000"/>
+    <w:sig w:usb0="E0002AFF" w:usb1="4000ACFF" w:usb2="00000001" w:usb3="00000000" w:csb0="000001FF" w:csb1="00000000"/>
   </w:font>
   <w:font w:name="Latha">
     <w:panose1 w:val="020B0604020202020204"/>
@@ -2866,13 +3509,13 @@
     <w:charset w:val="00"/>
     <w:family w:val="swiss"/>
     <w:pitch w:val="variable"/>
-    <w:sig w:usb0="E4002EFF" w:usb1="C000247B" w:usb2="00000009" w:usb3="00000000" w:csb0="000001FF" w:csb1="00000000"/>
+    <w:sig w:usb0="A0002AEF" w:usb1="4000207B" w:usb2="00000000" w:usb3="00000000" w:csb0="000001FF" w:csb1="00000000"/>
   </w:font>
 </w:fonts>
 </file>
 
 <file path=word/glossary/settings.xml><?xml version="1.0" encoding="utf-8"?>
-<w:settings xmlns:mc="http://schemas.openxmlformats.org/markup-compatibility/2006" xmlns:o="urn:schemas-microsoft-com:office:office" xmlns:r="http://schemas.openxmlformats.org/officeDocument/2006/relationships" xmlns:m="http://schemas.openxmlformats.org/officeDocument/2006/math" xmlns:v="urn:schemas-microsoft-com:vml" xmlns:w10="urn:schemas-microsoft-com:office:word" xmlns:w="http://schemas.openxmlformats.org/wordprocessingml/2006/main" xmlns:w14="http://schemas.microsoft.com/office/word/2010/wordml" xmlns:w15="http://schemas.microsoft.com/office/word/2012/wordml" xmlns:w16cid="http://schemas.microsoft.com/office/word/2016/wordml/cid" xmlns:w16se="http://schemas.microsoft.com/office/word/2015/wordml/symex" xmlns:sl="http://schemas.openxmlformats.org/schemaLibrary/2006/main" mc:Ignorable="w14 w15 w16se w16cid">
+<w:settings xmlns:mc="http://schemas.openxmlformats.org/markup-compatibility/2006" xmlns:o="urn:schemas-microsoft-com:office:office" xmlns:r="http://schemas.openxmlformats.org/officeDocument/2006/relationships" xmlns:m="http://schemas.openxmlformats.org/officeDocument/2006/math" xmlns:v="urn:schemas-microsoft-com:vml" xmlns:w10="urn:schemas-microsoft-com:office:word" xmlns:w="http://schemas.openxmlformats.org/wordprocessingml/2006/main" xmlns:w14="http://schemas.microsoft.com/office/word/2010/wordml" xmlns:w15="http://schemas.microsoft.com/office/word/2012/wordml" xmlns:w16cex="http://schemas.microsoft.com/office/word/2018/wordml/cex" xmlns:w16cid="http://schemas.microsoft.com/office/word/2016/wordml/cid" xmlns:w16="http://schemas.microsoft.com/office/word/2018/wordml" xmlns:w16se="http://schemas.microsoft.com/office/word/2015/wordml/symex" xmlns:sl="http://schemas.openxmlformats.org/schemaLibrary/2006/main" mc:Ignorable="w14 w15 w16se w16cid w16 w16cex">
   <w:view w:val="normal"/>
   <w:defaultTabStop w:val="720"/>
   <w:characterSpacingControl w:val="doNotCompress"/>
@@ -2888,6 +3531,8 @@
   <w:rsids>
     <w:rsidRoot w:val="000A4F59"/>
     <w:rsid w:val="000A4F59"/>
+    <w:rsid w:val="003A586E"/>
+    <w:rsid w:val="006942C8"/>
   </w:rsids>
   <m:mathPr>
     <m:mathFont m:val="Cambria Math"/>
@@ -2911,7 +3556,7 @@
 </file>
 
 <file path=word/glossary/styles.xml><?xml version="1.0" encoding="utf-8"?>
-<w:styles xmlns:mc="http://schemas.openxmlformats.org/markup-compatibility/2006" xmlns:r="http://schemas.openxmlformats.org/officeDocument/2006/relationships" xmlns:w="http://schemas.openxmlformats.org/wordprocessingml/2006/main" xmlns:w14="http://schemas.microsoft.com/office/word/2010/wordml" xmlns:w15="http://schemas.microsoft.com/office/word/2012/wordml" xmlns:w16cid="http://schemas.microsoft.com/office/word/2016/wordml/cid" xmlns:w16se="http://schemas.microsoft.com/office/word/2015/wordml/symex" mc:Ignorable="w14 w15 w16se w16cid">
+<w:styles xmlns:mc="http://schemas.openxmlformats.org/markup-compatibility/2006" xmlns:r="http://schemas.openxmlformats.org/officeDocument/2006/relationships" xmlns:w="http://schemas.openxmlformats.org/wordprocessingml/2006/main" xmlns:w14="http://schemas.microsoft.com/office/word/2010/wordml" xmlns:w15="http://schemas.microsoft.com/office/word/2012/wordml" xmlns:w16cex="http://schemas.microsoft.com/office/word/2018/wordml/cex" xmlns:w16cid="http://schemas.microsoft.com/office/word/2016/wordml/cid" xmlns:w16="http://schemas.microsoft.com/office/word/2018/wordml" xmlns:w16se="http://schemas.microsoft.com/office/word/2015/wordml/symex" mc:Ignorable="w14 w15 w16se w16cid w16 w16cex">
   <w:docDefaults>
     <w:rPrDefault>
       <w:rPr>
@@ -2927,7 +3572,7 @@
       </w:pPr>
     </w:pPrDefault>
   </w:docDefaults>
-  <w:latentStyles w:defLockedState="0" w:defUIPriority="99" w:defSemiHidden="0" w:defUnhideWhenUsed="0" w:defQFormat="0" w:count="377">
+  <w:latentStyles w:defLockedState="0" w:defUIPriority="99" w:defSemiHidden="0" w:defUnhideWhenUsed="0" w:defQFormat="0" w:count="376">
     <w:lsdException w:name="Normal" w:uiPriority="0" w:qFormat="1"/>
     <w:lsdException w:name="heading 1" w:uiPriority="9" w:qFormat="1"/>
     <w:lsdException w:name="heading 2" w:semiHidden="1" w:uiPriority="9" w:unhideWhenUsed="1" w:qFormat="1"/>
@@ -3304,7 +3949,6 @@
     <w:lsdException w:name="Hashtag" w:semiHidden="1" w:unhideWhenUsed="1"/>
     <w:lsdException w:name="Unresolved Mention" w:semiHidden="1" w:unhideWhenUsed="1"/>
     <w:lsdException w:name="Smart Link" w:semiHidden="1" w:unhideWhenUsed="1"/>
-    <w:lsdException w:name="Smart Link Error" w:semiHidden="1" w:unhideWhenUsed="1"/>
   </w:latentStyles>
   <w:style w:type="paragraph" w:default="1" w:styleId="Normal">
     <w:name w:val="Normal"/>
@@ -3361,11 +4005,27 @@
     <w:name w:val="5A2BD7A6DED645CCA00A7ADD5AE0C111"/>
     <w:rsid w:val="000A4F59"/>
   </w:style>
+  <w:style w:type="paragraph" w:customStyle="1" w:styleId="80397F66FD374AC6B1281D5B9C32324E">
+    <w:name w:val="80397F66FD374AC6B1281D5B9C32324E"/>
+    <w:rsid w:val="003A586E"/>
+  </w:style>
+  <w:style w:type="paragraph" w:customStyle="1" w:styleId="41B16B0178A94B69B59244C8189697B6">
+    <w:name w:val="41B16B0178A94B69B59244C8189697B6"/>
+    <w:rsid w:val="003A586E"/>
+  </w:style>
+  <w:style w:type="paragraph" w:customStyle="1" w:styleId="CF91CEE3AF7841B3AC6ED3D9C4243359">
+    <w:name w:val="CF91CEE3AF7841B3AC6ED3D9C4243359"/>
+    <w:rsid w:val="003A586E"/>
+  </w:style>
+  <w:style w:type="paragraph" w:customStyle="1" w:styleId="52D1B6240C80419DAB5650ECF77B1F88">
+    <w:name w:val="52D1B6240C80419DAB5650ECF77B1F88"/>
+    <w:rsid w:val="003A586E"/>
+  </w:style>
 </w:styles>
 </file>
 
 <file path=word/glossary/webSettings.xml><?xml version="1.0" encoding="utf-8"?>
-<w:webSettings xmlns:mc="http://schemas.openxmlformats.org/markup-compatibility/2006" xmlns:r="http://schemas.openxmlformats.org/officeDocument/2006/relationships" xmlns:w="http://schemas.openxmlformats.org/wordprocessingml/2006/main" xmlns:w14="http://schemas.microsoft.com/office/word/2010/wordml" xmlns:w15="http://schemas.microsoft.com/office/word/2012/wordml" xmlns:w16cid="http://schemas.microsoft.com/office/word/2016/wordml/cid" xmlns:w16se="http://schemas.microsoft.com/office/word/2015/wordml/symex" mc:Ignorable="w14 w15 w16se w16cid">
+<w:webSettings xmlns:mc="http://schemas.openxmlformats.org/markup-compatibility/2006" xmlns:r="http://schemas.openxmlformats.org/officeDocument/2006/relationships" xmlns:w="http://schemas.openxmlformats.org/wordprocessingml/2006/main" xmlns:w14="http://schemas.microsoft.com/office/word/2010/wordml" xmlns:w15="http://schemas.microsoft.com/office/word/2012/wordml" xmlns:w16cex="http://schemas.microsoft.com/office/word/2018/wordml/cex" xmlns:w16cid="http://schemas.microsoft.com/office/word/2016/wordml/cid" xmlns:w16="http://schemas.microsoft.com/office/word/2018/wordml" xmlns:w16se="http://schemas.microsoft.com/office/word/2015/wordml/symex" mc:Ignorable="w14 w15 w16se w16cid w16 w16cex">
   <w:optimizeForBrowser/>
   <w:allowPNG/>
 </w:webSettings>
@@ -3664,4 +4324,16 @@
     </a:ext>
   </a:extLst>
 </a:theme>
+</file>
+
+<file path=customXml/item1.xml><?xml version="1.0" encoding="utf-8"?>
+<b:Sources xmlns:b="http://schemas.openxmlformats.org/officeDocument/2006/bibliography" xmlns="http://schemas.openxmlformats.org/officeDocument/2006/bibliography" SelectedStyle="\APASixthEditionOfficeOnline.xsl" StyleName="APA" Version="6"/>
+</file>
+
+<file path=customXml/itemProps1.xml><?xml version="1.0" encoding="utf-8"?>
+<ds:datastoreItem xmlns:ds="http://schemas.openxmlformats.org/officeDocument/2006/customXml" ds:itemID="{5356E2BB-E7F2-4AE8-A588-6BDDBF9E130A}">
+  <ds:schemaRefs>
+    <ds:schemaRef ds:uri="http://schemas.openxmlformats.org/officeDocument/2006/bibliography"/>
+  </ds:schemaRefs>
+</ds:datastoreItem>
 </file>
</xml_diff>